<commit_message>
Modified the iterative deepening method in get_move() in AlphaBetaPlayer() so that tournament.py works (higher win rate).
</commit_message>
<xml_diff>
--- a/AIND-Isolation/heuristic_analysis.docx
+++ b/AIND-Isolation/heuristic_analysis.docx
@@ -31,475 +31,686 @@
     </w:p>
     <w:p>
       <w:r>
-        <w:t xml:space="preserve">This script evaluates the performance of the </w:t>
+        <w:rPr>
+          <w:rFonts w:hint="eastAsia"/>
+        </w:rPr>
+        <w:t>The</w:t>
+      </w:r>
+      <w:r>
+        <w:t xml:space="preserve"> results of the tournament </w:t>
+      </w:r>
+      <w:r>
+        <w:t>are</w:t>
+      </w:r>
+      <w:r>
+        <w:t xml:space="preserve"> shown in Table below:</w:t>
+      </w:r>
+    </w:p>
+    <w:p>
+      <w:r>
+        <w:t xml:space="preserve">Match #   Opponent    </w:t>
       </w:r>
       <w:proofErr w:type="spellStart"/>
       <w:r>
-        <w:t>custom_score</w:t>
+        <w:t>AB_Improved</w:t>
       </w:r>
       <w:proofErr w:type="spellEnd"/>
       <w:r>
-        <w:t xml:space="preserve"> evaluation</w:t>
+        <w:t xml:space="preserve">     </w:t>
+      </w:r>
+      <w:proofErr w:type="spellStart"/>
+      <w:r>
+        <w:t>AB_Custom</w:t>
+      </w:r>
+      <w:proofErr w:type="spellEnd"/>
+      <w:r>
+        <w:t xml:space="preserve">     AB_Custom_2     AB_Custom_3 </w:t>
+      </w:r>
+    </w:p>
+    <w:p>
+      <w:r>
+        <w:t xml:space="preserve">                                            Won | Lost        Won | Lost         Won | Lost         Won | Lost </w:t>
+      </w:r>
+    </w:p>
+    <w:p>
+      <w:r>
+        <w:t xml:space="preserve">    1       Random                     </w:t>
+      </w:r>
+      <w:r>
+        <w:rPr>
+          <w:rFonts w:hint="eastAsia"/>
+        </w:rPr>
+        <w:t>7</w:t>
+      </w:r>
+      <w:r>
+        <w:t xml:space="preserve">  |  </w:t>
+      </w:r>
+      <w:r>
+        <w:rPr>
+          <w:rFonts w:hint="eastAsia"/>
+        </w:rPr>
+        <w:t>3</w:t>
+      </w:r>
+      <w:r>
+        <w:t xml:space="preserve">                  </w:t>
+      </w:r>
+      <w:r>
+        <w:rPr>
+          <w:rFonts w:hint="eastAsia"/>
+        </w:rPr>
+        <w:t>8</w:t>
+      </w:r>
+      <w:r>
+        <w:t xml:space="preserve">  |  </w:t>
+      </w:r>
+      <w:r>
+        <w:rPr>
+          <w:rFonts w:hint="eastAsia"/>
+        </w:rPr>
+        <w:t>2</w:t>
+      </w:r>
+      <w:r>
+        <w:t xml:space="preserve">                </w:t>
+      </w:r>
+      <w:r>
+        <w:t xml:space="preserve">  </w:t>
+      </w:r>
+      <w:r>
+        <w:rPr>
+          <w:rFonts w:hint="eastAsia"/>
+        </w:rPr>
+        <w:t>9</w:t>
+      </w:r>
+      <w:r>
+        <w:t xml:space="preserve">  |   </w:t>
+      </w:r>
+      <w:r>
+        <w:rPr>
+          <w:rFonts w:hint="eastAsia"/>
+        </w:rPr>
+        <w:t>1</w:t>
+      </w:r>
+      <w:r>
+        <w:t xml:space="preserve">                 </w:t>
+      </w:r>
+      <w:r>
+        <w:rPr>
+          <w:rFonts w:hint="eastAsia"/>
+        </w:rPr>
+        <w:t>9</w:t>
+      </w:r>
+      <w:r>
+        <w:t xml:space="preserve">  |  </w:t>
+      </w:r>
+      <w:r>
+        <w:rPr>
+          <w:rFonts w:hint="eastAsia"/>
+        </w:rPr>
+        <w:t>1</w:t>
+      </w:r>
+      <w:r>
+        <w:t xml:space="preserve">  </w:t>
+      </w:r>
+    </w:p>
+    <w:p>
+      <w:r>
+        <w:t xml:space="preserve">    2       </w:t>
+      </w:r>
+      <w:proofErr w:type="spellStart"/>
+      <w:r>
+        <w:t>MM_Open</w:t>
+      </w:r>
+      <w:proofErr w:type="spellEnd"/>
+      <w:r>
+        <w:t xml:space="preserve">                </w:t>
       </w:r>
       <w:r>
         <w:t xml:space="preserve"> </w:t>
       </w:r>
       <w:r>
-        <w:t>function against a baseline agent using alpha-beta search and iterative</w:t>
-      </w:r>
+        <w:rPr>
+          <w:rFonts w:hint="eastAsia"/>
+        </w:rPr>
+        <w:t>8</w:t>
+      </w:r>
+      <w:r>
+        <w:t xml:space="preserve">  |  </w:t>
+      </w:r>
+      <w:r>
+        <w:rPr>
+          <w:rFonts w:hint="eastAsia"/>
+        </w:rPr>
+        <w:t>2</w:t>
+      </w:r>
+      <w:r>
+        <w:t xml:space="preserve">  </w:t>
+      </w:r>
+      <w:r>
+        <w:t xml:space="preserve">                </w:t>
+      </w:r>
+      <w:r>
+        <w:rPr>
+          <w:rFonts w:hint="eastAsia"/>
+        </w:rPr>
+        <w:t>8</w:t>
+      </w:r>
+      <w:r>
+        <w:t xml:space="preserve">  |  </w:t>
+      </w:r>
+      <w:r>
+        <w:rPr>
+          <w:rFonts w:hint="eastAsia"/>
+        </w:rPr>
+        <w:t>2</w:t>
+      </w:r>
+      <w:r>
+        <w:t xml:space="preserve">                  </w:t>
+      </w:r>
+      <w:r>
+        <w:rPr>
+          <w:rFonts w:hint="eastAsia"/>
+        </w:rPr>
+        <w:t>6</w:t>
+      </w:r>
+      <w:r>
+        <w:t xml:space="preserve">  |  </w:t>
+      </w:r>
+      <w:r>
+        <w:rPr>
+          <w:rFonts w:hint="eastAsia"/>
+        </w:rPr>
+        <w:t>4</w:t>
+      </w:r>
+      <w:r>
+        <w:t xml:space="preserve">                  </w:t>
+      </w:r>
+      <w:r>
+        <w:rPr>
+          <w:rFonts w:hint="eastAsia"/>
+        </w:rPr>
+        <w:t>6</w:t>
+      </w:r>
+      <w:r>
+        <w:t xml:space="preserve">  |  </w:t>
+      </w:r>
+      <w:r>
+        <w:rPr>
+          <w:rFonts w:hint="eastAsia"/>
+        </w:rPr>
+        <w:t>4</w:t>
+      </w:r>
+      <w:r>
+        <w:t xml:space="preserve">  </w:t>
+      </w:r>
+    </w:p>
+    <w:p>
+      <w:r>
+        <w:t xml:space="preserve">    </w:t>
+      </w:r>
+      <w:r>
+        <w:t xml:space="preserve">3      </w:t>
+      </w:r>
+      <w:proofErr w:type="spellStart"/>
+      <w:r>
+        <w:t>MM_Center</w:t>
+      </w:r>
+      <w:proofErr w:type="spellEnd"/>
+      <w:r>
+        <w:t xml:space="preserve">                </w:t>
+      </w:r>
+      <w:r>
+        <w:rPr>
+          <w:rFonts w:hint="eastAsia"/>
+        </w:rPr>
+        <w:t>8</w:t>
+      </w:r>
+      <w:r>
+        <w:t xml:space="preserve">  |  </w:t>
+      </w:r>
+      <w:r>
+        <w:rPr>
+          <w:rFonts w:hint="eastAsia"/>
+        </w:rPr>
+        <w:t>2</w:t>
+      </w:r>
+      <w:r>
+        <w:t xml:space="preserve">                  </w:t>
+      </w:r>
+      <w:r>
+        <w:rPr>
+          <w:rFonts w:hint="eastAsia"/>
+        </w:rPr>
+        <w:t>9</w:t>
+      </w:r>
+      <w:r>
+        <w:t xml:space="preserve">  |  1                  </w:t>
+      </w:r>
+      <w:r>
+        <w:rPr>
+          <w:rFonts w:hint="eastAsia"/>
+        </w:rPr>
+        <w:t>9</w:t>
+      </w:r>
+      <w:r>
+        <w:t xml:space="preserve">  |  1                  </w:t>
+      </w:r>
+      <w:r>
+        <w:rPr>
+          <w:rFonts w:hint="eastAsia"/>
+        </w:rPr>
+        <w:t>7</w:t>
+      </w:r>
+      <w:r>
+        <w:t xml:space="preserve">  |  </w:t>
+      </w:r>
+      <w:r>
+        <w:rPr>
+          <w:rFonts w:hint="eastAsia"/>
+        </w:rPr>
+        <w:t>3</w:t>
+      </w:r>
+      <w:r>
+        <w:t xml:space="preserve">  </w:t>
+      </w:r>
+    </w:p>
+    <w:p>
       <w:r>
         <w:t xml:space="preserve"> </w:t>
       </w:r>
       <w:r>
-        <w:t>deepening (ID) called `</w:t>
+        <w:t xml:space="preserve">   4     </w:t>
       </w:r>
       <w:proofErr w:type="spellStart"/>
       <w:r>
+        <w:t>MM_Improved</w:t>
+      </w:r>
+      <w:proofErr w:type="spellEnd"/>
+      <w:r>
+        <w:t xml:space="preserve">            </w:t>
+      </w:r>
+      <w:r>
+        <w:rPr>
+          <w:rFonts w:hint="eastAsia"/>
+        </w:rPr>
+        <w:t>6</w:t>
+      </w:r>
+      <w:r>
+        <w:t xml:space="preserve">  |  </w:t>
+      </w:r>
+      <w:r>
+        <w:rPr>
+          <w:rFonts w:hint="eastAsia"/>
+        </w:rPr>
+        <w:t>4</w:t>
+      </w:r>
+      <w:r>
+        <w:t xml:space="preserve">               </w:t>
+      </w:r>
+      <w:r>
+        <w:t xml:space="preserve">   </w:t>
+      </w:r>
+      <w:r>
+        <w:rPr>
+          <w:rFonts w:hint="eastAsia"/>
+        </w:rPr>
+        <w:t>6</w:t>
+      </w:r>
+      <w:r>
+        <w:t xml:space="preserve">  |  </w:t>
+      </w:r>
+      <w:r>
+        <w:rPr>
+          <w:rFonts w:hint="eastAsia"/>
+        </w:rPr>
+        <w:t>4</w:t>
+      </w:r>
+      <w:r>
+        <w:t xml:space="preserve">                  </w:t>
+      </w:r>
+      <w:r>
+        <w:rPr>
+          <w:rFonts w:hint="eastAsia"/>
+        </w:rPr>
+        <w:t>6</w:t>
+      </w:r>
+      <w:r>
+        <w:t xml:space="preserve">  |  </w:t>
+      </w:r>
+      <w:r>
+        <w:rPr>
+          <w:rFonts w:hint="eastAsia"/>
+        </w:rPr>
+        <w:t>4</w:t>
+      </w:r>
+      <w:r>
+        <w:t xml:space="preserve">                  </w:t>
+      </w:r>
+      <w:r>
+        <w:rPr>
+          <w:rFonts w:hint="eastAsia"/>
+        </w:rPr>
+        <w:t>5</w:t>
+      </w:r>
+      <w:r>
+        <w:t xml:space="preserve">  |  </w:t>
+      </w:r>
+      <w:r>
+        <w:rPr>
+          <w:rFonts w:hint="eastAsia"/>
+        </w:rPr>
+        <w:t>5</w:t>
+      </w:r>
+      <w:r>
+        <w:t xml:space="preserve">  </w:t>
+      </w:r>
+    </w:p>
+    <w:p>
+      <w:r>
+        <w:t xml:space="preserve">    5       </w:t>
+      </w:r>
+      <w:proofErr w:type="spellStart"/>
+      <w:r>
+        <w:t>AB_Open</w:t>
+      </w:r>
+      <w:proofErr w:type="spellEnd"/>
+      <w:r>
+        <w:t xml:space="preserve">                   </w:t>
+      </w:r>
+      <w:r>
+        <w:t xml:space="preserve"> 4  |   6                 </w:t>
+      </w:r>
+      <w:r>
+        <w:rPr>
+          <w:rFonts w:hint="eastAsia"/>
+        </w:rPr>
+        <w:t>5</w:t>
+      </w:r>
+      <w:r>
+        <w:t xml:space="preserve">  |  </w:t>
+      </w:r>
+      <w:r>
+        <w:rPr>
+          <w:rFonts w:hint="eastAsia"/>
+        </w:rPr>
+        <w:t>5</w:t>
+      </w:r>
+      <w:r>
+        <w:t xml:space="preserve">                  </w:t>
+      </w:r>
+      <w:r>
+        <w:rPr>
+          <w:rFonts w:hint="eastAsia"/>
+        </w:rPr>
+        <w:t>6</w:t>
+      </w:r>
+      <w:r>
+        <w:t xml:space="preserve">  |   </w:t>
+      </w:r>
+      <w:r>
+        <w:rPr>
+          <w:rFonts w:hint="eastAsia"/>
+        </w:rPr>
+        <w:t>4</w:t>
+      </w:r>
+      <w:r>
+        <w:t xml:space="preserve">                  </w:t>
+      </w:r>
+      <w:r>
+        <w:rPr>
+          <w:rFonts w:hint="eastAsia"/>
+        </w:rPr>
+        <w:t>6</w:t>
+      </w:r>
+      <w:r>
+        <w:t xml:space="preserve">  |  </w:t>
+      </w:r>
+      <w:r>
+        <w:rPr>
+          <w:rFonts w:hint="eastAsia"/>
+        </w:rPr>
+        <w:t>4</w:t>
+      </w:r>
+      <w:r>
+        <w:t xml:space="preserve">  </w:t>
+      </w:r>
+    </w:p>
+    <w:p>
+      <w:r>
+        <w:t xml:space="preserve">    6  </w:t>
+      </w:r>
+      <w:r>
+        <w:t xml:space="preserve">    </w:t>
+      </w:r>
+      <w:proofErr w:type="spellStart"/>
+      <w:r>
+        <w:t>AB_Center</w:t>
+      </w:r>
+      <w:proofErr w:type="spellEnd"/>
+      <w:r>
+        <w:t xml:space="preserve">                   </w:t>
+      </w:r>
+      <w:r>
+        <w:rPr>
+          <w:rFonts w:hint="eastAsia"/>
+        </w:rPr>
+        <w:t>7</w:t>
+      </w:r>
+      <w:r>
+        <w:t xml:space="preserve">  |   </w:t>
+      </w:r>
+      <w:r>
+        <w:rPr>
+          <w:rFonts w:hint="eastAsia"/>
+        </w:rPr>
+        <w:t>3</w:t>
+      </w:r>
+      <w:r>
+        <w:t xml:space="preserve">                 </w:t>
+      </w:r>
+      <w:r>
+        <w:rPr>
+          <w:rFonts w:hint="eastAsia"/>
+        </w:rPr>
+        <w:t>6</w:t>
+      </w:r>
+      <w:r>
+        <w:t xml:space="preserve">  |  </w:t>
+      </w:r>
+      <w:r>
+        <w:rPr>
+          <w:rFonts w:hint="eastAsia"/>
+        </w:rPr>
+        <w:t>4</w:t>
+      </w:r>
+      <w:r>
+        <w:t xml:space="preserve">      </w:t>
+      </w:r>
+      <w:r>
+        <w:t xml:space="preserve">            </w:t>
+      </w:r>
+      <w:r>
+        <w:rPr>
+          <w:rFonts w:hint="eastAsia"/>
+        </w:rPr>
+        <w:t>6</w:t>
+      </w:r>
+      <w:r>
+        <w:t xml:space="preserve">  |   </w:t>
+      </w:r>
+      <w:r>
+        <w:rPr>
+          <w:rFonts w:hint="eastAsia"/>
+        </w:rPr>
+        <w:t>4</w:t>
+      </w:r>
+      <w:r>
+        <w:t xml:space="preserve">                  </w:t>
+      </w:r>
+      <w:r>
+        <w:rPr>
+          <w:rFonts w:hint="eastAsia"/>
+        </w:rPr>
+        <w:t>6</w:t>
+      </w:r>
+      <w:r>
+        <w:t xml:space="preserve">  |   </w:t>
+      </w:r>
+      <w:r>
+        <w:rPr>
+          <w:rFonts w:hint="eastAsia"/>
+        </w:rPr>
+        <w:t>4</w:t>
+      </w:r>
+      <w:r>
+        <w:t xml:space="preserve">  </w:t>
+      </w:r>
+    </w:p>
+    <w:p>
+      <w:r>
+        <w:t xml:space="preserve">    7     </w:t>
+      </w:r>
+      <w:proofErr w:type="spellStart"/>
+      <w:r>
         <w:t>AB_Improved</w:t>
       </w:r>
       <w:proofErr w:type="spellEnd"/>
       <w:r>
-        <w:t>`. The three `</w:t>
-      </w:r>
-      <w:proofErr w:type="spellStart"/>
-      <w:r>
-        <w:t>AB_Custom</w:t>
-      </w:r>
-      <w:proofErr w:type="spellEnd"/>
-      <w:r>
-        <w:t>` agents use</w:t>
+        <w:t xml:space="preserve">              </w:t>
       </w:r>
       <w:r>
         <w:t xml:space="preserve"> </w:t>
       </w:r>
       <w:r>
-        <w:t xml:space="preserve">ID and alpha-beta search with the </w:t>
-      </w:r>
-      <w:proofErr w:type="spellStart"/>
-      <w:r>
-        <w:t>custom_score</w:t>
-      </w:r>
-      <w:proofErr w:type="spellEnd"/>
-      <w:r>
-        <w:t xml:space="preserve"> functions defined in</w:t>
+        <w:t xml:space="preserve">4  |   6                 4  |   6             </w:t>
+      </w:r>
+      <w:r>
+        <w:t xml:space="preserve">     5  |   5                 </w:t>
+      </w:r>
+      <w:r>
+        <w:rPr>
+          <w:rFonts w:hint="eastAsia"/>
+        </w:rPr>
+        <w:t>4</w:t>
+      </w:r>
+      <w:r>
+        <w:t xml:space="preserve">  |   5  </w:t>
+      </w:r>
+    </w:p>
+    <w:p>
+      <w:r>
+        <w:t>--------------------------------------------------------------------------</w:t>
+      </w:r>
+    </w:p>
+    <w:p>
+      <w:r>
+        <w:t xml:space="preserve">               Win Rate:                  </w:t>
+      </w:r>
+      <w:r>
+        <w:rPr>
+          <w:rFonts w:hint="eastAsia"/>
+        </w:rPr>
+        <w:t>62.9</w:t>
+      </w:r>
+      <w:r>
+        <w:t xml:space="preserve">%                  </w:t>
+      </w:r>
+      <w:r>
+        <w:rPr>
+          <w:rFonts w:hint="eastAsia"/>
+        </w:rPr>
+        <w:t>65.7</w:t>
+      </w:r>
+      <w:r>
+        <w:t xml:space="preserve">%                   </w:t>
+      </w:r>
+      <w:r>
+        <w:rPr>
+          <w:rFonts w:hint="eastAsia"/>
+        </w:rPr>
+        <w:t>67.1</w:t>
+      </w:r>
+      <w:r>
+        <w:t xml:space="preserve">%                  </w:t>
+      </w:r>
+      <w:r>
+        <w:rPr>
+          <w:rFonts w:hint="eastAsia"/>
+        </w:rPr>
+        <w:t>61.4</w:t>
+      </w:r>
+      <w:r>
+        <w:t xml:space="preserve">%    </w:t>
+      </w:r>
+    </w:p>
+    <w:p>
+      <w:r>
+        <w:t xml:space="preserve">As we can see, </w:t>
+      </w:r>
+      <w:r>
+        <w:t xml:space="preserve">player’s agent has higher performance compared to the ones of opponents, and among them, the </w:t>
+      </w:r>
+      <w:r>
+        <w:t>AB_Custom_2 which uses the difference between player’s choice and opponent’s choice</w:t>
+      </w:r>
+      <w:r>
+        <w:t xml:space="preserve"> as the evaluation function has the highest performance. </w:t>
+      </w:r>
+    </w:p>
+    <w:p>
+      <w:r>
+        <w:rPr>
+          <w:b/>
+        </w:rPr>
+        <w:t>2. Conclusion:</w:t>
       </w:r>
       <w:r>
         <w:t xml:space="preserve"> </w:t>
       </w:r>
-      <w:r>
-        <w:t>game_agent.py.</w:t>
-      </w:r>
-    </w:p>
-    <w:p>
-      <w:pPr>
-        <w:jc w:val="center"/>
-      </w:pPr>
-      <w:r>
-        <w:t>*************************</w:t>
-      </w:r>
-    </w:p>
-    <w:p>
-      <w:pPr>
-        <w:jc w:val="center"/>
-      </w:pPr>
-      <w:r>
-        <w:t>Playing Matches</w:t>
-      </w:r>
-    </w:p>
-    <w:p>
-      <w:pPr>
-        <w:jc w:val="center"/>
-      </w:pPr>
-      <w:r>
-        <w:t>*************************</w:t>
-      </w:r>
-    </w:p>
-    <w:p>
-      <w:r>
-        <w:t xml:space="preserve"> Matc</w:t>
-      </w:r>
-      <w:r>
-        <w:t xml:space="preserve">h #   Opponent    </w:t>
-      </w:r>
-      <w:proofErr w:type="spellStart"/>
-      <w:r>
-        <w:t>AB_Improved</w:t>
-      </w:r>
-      <w:proofErr w:type="spellEnd"/>
-      <w:r>
-        <w:t xml:space="preserve">     </w:t>
-      </w:r>
-      <w:proofErr w:type="spellStart"/>
-      <w:r>
-        <w:t>AB_Custom</w:t>
-      </w:r>
-      <w:proofErr w:type="spellEnd"/>
-      <w:r>
-        <w:t xml:space="preserve">     </w:t>
+    </w:p>
+    <w:p>
+      <w:r>
+        <w:t xml:space="preserve">The evaluation function </w:t>
       </w:r>
       <w:r>
         <w:t>AB_Custom_2</w:t>
       </w:r>
       <w:r>
-        <w:t xml:space="preserve">     </w:t>
-      </w:r>
-      <w:r>
-        <w:t xml:space="preserve">AB_Custom_3 </w:t>
-      </w:r>
-    </w:p>
-    <w:p>
-      <w:r>
-        <w:t xml:space="preserve">                       </w:t>
-      </w:r>
-      <w:r>
-        <w:t xml:space="preserve">                    </w:t>
-      </w:r>
-      <w:r>
-        <w:t xml:space="preserve"> Won | Lost   </w:t>
-      </w:r>
-      <w:r>
-        <w:t xml:space="preserve">     </w:t>
-      </w:r>
-      <w:r>
-        <w:t xml:space="preserve">Won | Lost   </w:t>
-      </w:r>
-      <w:r>
-        <w:t xml:space="preserve">      </w:t>
-      </w:r>
-      <w:r>
-        <w:t xml:space="preserve">Won | Lost   </w:t>
-      </w:r>
-      <w:r>
-        <w:t xml:space="preserve">      </w:t>
-      </w:r>
-      <w:r>
-        <w:t xml:space="preserve">Won | Lost </w:t>
-      </w:r>
-    </w:p>
-    <w:p>
-      <w:r>
-        <w:t xml:space="preserve">    1       Random       </w:t>
-      </w:r>
-      <w:r>
-        <w:t xml:space="preserve">              </w:t>
-      </w:r>
-      <w:r>
-        <w:t xml:space="preserve">0  |  10    </w:t>
-      </w:r>
-      <w:r>
-        <w:t xml:space="preserve">          </w:t>
-      </w:r>
-      <w:r>
-        <w:t xml:space="preserve"> 0  |  10     </w:t>
-      </w:r>
-      <w:r>
-        <w:t xml:space="preserve">           </w:t>
-      </w:r>
-      <w:r>
-        <w:t xml:space="preserve">0  |  10     </w:t>
-      </w:r>
-      <w:r>
-        <w:t xml:space="preserve">            </w:t>
-      </w:r>
-      <w:r>
-        <w:t xml:space="preserve">0  |  10  </w:t>
-      </w:r>
-    </w:p>
-    <w:p>
-      <w:r>
-        <w:t xml:space="preserve">    2       </w:t>
-      </w:r>
-      <w:proofErr w:type="spellStart"/>
-      <w:r>
-        <w:t>MM_Open</w:t>
-      </w:r>
-      <w:proofErr w:type="spellEnd"/>
-      <w:r>
-        <w:t xml:space="preserve">      </w:t>
-      </w:r>
-      <w:r>
-        <w:t xml:space="preserve">          </w:t>
-      </w:r>
-      <w:r>
-        <w:t xml:space="preserve">0  |  10     </w:t>
-      </w:r>
-      <w:r>
-        <w:t xml:space="preserve">           </w:t>
-      </w:r>
-      <w:r>
-        <w:t xml:space="preserve">0  |  10     </w:t>
-      </w:r>
-      <w:r>
-        <w:t xml:space="preserve">           </w:t>
-      </w:r>
-      <w:r>
-        <w:t xml:space="preserve">0  |  10     </w:t>
-      </w:r>
-      <w:r>
-        <w:t xml:space="preserve">            </w:t>
-      </w:r>
-      <w:r>
-        <w:t xml:space="preserve">0  |  10  </w:t>
-      </w:r>
-    </w:p>
-    <w:p>
-      <w:r>
-        <w:t xml:space="preserve">    3      </w:t>
-      </w:r>
-      <w:proofErr w:type="spellStart"/>
-      <w:r>
-        <w:t>MM_Center</w:t>
-      </w:r>
-      <w:proofErr w:type="spellEnd"/>
-      <w:r>
-        <w:t xml:space="preserve">    </w:t>
-      </w:r>
-      <w:r>
-        <w:t xml:space="preserve">          </w:t>
-      </w:r>
-      <w:r>
-        <w:t xml:space="preserve"> 0  |  10     </w:t>
-      </w:r>
-      <w:r>
-        <w:t xml:space="preserve">           </w:t>
-      </w:r>
-      <w:r>
-        <w:t xml:space="preserve">0  |  10     </w:t>
-      </w:r>
-      <w:r>
-        <w:t xml:space="preserve">           </w:t>
-      </w:r>
-      <w:r>
-        <w:t xml:space="preserve">0  |  10     </w:t>
-      </w:r>
-      <w:r>
-        <w:t xml:space="preserve">            </w:t>
-      </w:r>
-      <w:r>
-        <w:t xml:space="preserve">0  |  10  </w:t>
-      </w:r>
-    </w:p>
-    <w:p>
-      <w:r>
-        <w:t xml:space="preserve">    4     </w:t>
-      </w:r>
-      <w:proofErr w:type="spellStart"/>
-      <w:r>
-        <w:t>MM_Improved</w:t>
-      </w:r>
-      <w:proofErr w:type="spellEnd"/>
-      <w:r>
-        <w:t xml:space="preserve">    </w:t>
-      </w:r>
-      <w:r>
-        <w:t xml:space="preserve">       </w:t>
-      </w:r>
-      <w:r>
-        <w:t xml:space="preserve">0  |  10    </w:t>
-      </w:r>
-      <w:r>
-        <w:t xml:space="preserve">          </w:t>
-      </w:r>
-      <w:r>
-        <w:t xml:space="preserve"> 0  |  10     </w:t>
-      </w:r>
-      <w:r>
-        <w:t xml:space="preserve">            </w:t>
-      </w:r>
-      <w:r>
-        <w:t xml:space="preserve">0  |  10     </w:t>
-      </w:r>
-      <w:r>
-        <w:t xml:space="preserve">            </w:t>
-      </w:r>
-      <w:r>
-        <w:t xml:space="preserve">0  |  10  </w:t>
-      </w:r>
-    </w:p>
-    <w:p>
-      <w:r>
-        <w:t xml:space="preserve">    5       </w:t>
-      </w:r>
-      <w:proofErr w:type="spellStart"/>
-      <w:r>
-        <w:t>AB_Open</w:t>
-      </w:r>
-      <w:proofErr w:type="spellEnd"/>
-      <w:r>
-        <w:t xml:space="preserve">     </w:t>
-      </w:r>
-      <w:r>
-        <w:t xml:space="preserve">             </w:t>
-      </w:r>
-      <w:r>
-        <w:t xml:space="preserve"> 4  |   6    </w:t>
-      </w:r>
-      <w:r>
-        <w:t xml:space="preserve">            </w:t>
-      </w:r>
-      <w:r>
-        <w:t xml:space="preserve"> 4  |   6     </w:t>
-      </w:r>
-      <w:r>
-        <w:t xml:space="preserve">             </w:t>
-      </w:r>
-      <w:r>
-        <w:t xml:space="preserve">5  |   5     </w:t>
-      </w:r>
-      <w:r>
-        <w:t xml:space="preserve">             </w:t>
-      </w:r>
-      <w:r>
-        <w:t xml:space="preserve">5  |   5  </w:t>
-      </w:r>
-    </w:p>
-    <w:p>
-      <w:r>
-        <w:t xml:space="preserve">    6      </w:t>
-      </w:r>
-      <w:proofErr w:type="spellStart"/>
-      <w:r>
-        <w:t>AB_Center</w:t>
-      </w:r>
-      <w:proofErr w:type="spellEnd"/>
-      <w:r>
-        <w:t xml:space="preserve">     </w:t>
-      </w:r>
-      <w:r>
-        <w:t xml:space="preserve">             </w:t>
-      </w:r>
-      <w:r>
-        <w:t xml:space="preserve">3  |   7    </w:t>
-      </w:r>
-      <w:r>
-        <w:t xml:space="preserve">           </w:t>
-      </w:r>
-      <w:r>
         <w:t xml:space="preserve"> </w:t>
       </w:r>
       <w:r>
-        <w:t xml:space="preserve"> </w:t>
-      </w:r>
-      <w:r>
-        <w:t xml:space="preserve">4  |   6    </w:t>
-      </w:r>
-      <w:r>
-        <w:t xml:space="preserve">             </w:t>
-      </w:r>
-      <w:r>
-        <w:t xml:space="preserve"> 5  |   5     </w:t>
-      </w:r>
-      <w:r>
-        <w:t xml:space="preserve">             </w:t>
-      </w:r>
-      <w:r>
-        <w:t>5</w:t>
-      </w:r>
-      <w:r>
-        <w:t xml:space="preserve">  </w:t>
-      </w:r>
-      <w:r>
-        <w:t xml:space="preserve">|   5  </w:t>
-      </w:r>
-    </w:p>
-    <w:p>
-      <w:r>
-        <w:t xml:space="preserve">    7     </w:t>
-      </w:r>
-      <w:proofErr w:type="spellStart"/>
-      <w:r>
-        <w:t>AB_Improved</w:t>
-      </w:r>
-      <w:proofErr w:type="spellEnd"/>
-      <w:r>
-        <w:t xml:space="preserve">   </w:t>
-      </w:r>
-      <w:r>
-        <w:t xml:space="preserve">          </w:t>
-      </w:r>
-      <w:r>
-        <w:t xml:space="preserve"> 4  |   6     </w:t>
-      </w:r>
-      <w:r>
-        <w:t xml:space="preserve">            </w:t>
-      </w:r>
-      <w:r>
-        <w:t xml:space="preserve">4  |   6    </w:t>
-      </w:r>
-      <w:r>
-        <w:t xml:space="preserve">             </w:t>
-      </w:r>
-      <w:r>
-        <w:t xml:space="preserve"> 5  |   5     </w:t>
-      </w:r>
-      <w:r>
-        <w:t xml:space="preserve">             </w:t>
-      </w:r>
-      <w:r>
-        <w:t xml:space="preserve">5  |   5  </w:t>
-      </w:r>
-    </w:p>
-    <w:p>
-      <w:r>
-        <w:t>--------------------------------------------------------------------------</w:t>
-      </w:r>
-    </w:p>
-    <w:p>
-      <w:r>
-        <w:t xml:space="preserve">           </w:t>
-      </w:r>
-      <w:r>
-        <w:t xml:space="preserve">    </w:t>
-      </w:r>
-      <w:r>
-        <w:t xml:space="preserve">Win Rate:      </w:t>
-      </w:r>
-      <w:r>
-        <w:t xml:space="preserve">            </w:t>
-      </w:r>
-      <w:r>
-        <w:t xml:space="preserve">15.7%        </w:t>
-      </w:r>
-      <w:r>
-        <w:t xml:space="preserve">          </w:t>
-      </w:r>
-      <w:r>
-        <w:t xml:space="preserve">17.1%        </w:t>
-      </w:r>
-      <w:r>
-        <w:t xml:space="preserve">           </w:t>
-      </w:r>
-      <w:r>
-        <w:t xml:space="preserve">21.4%        </w:t>
-      </w:r>
-      <w:r>
-        <w:t xml:space="preserve">          </w:t>
-      </w:r>
-      <w:r>
-        <w:t xml:space="preserve">21.4%    </w:t>
-      </w:r>
-    </w:p>
-    <w:p>
-      <w:r>
-        <w:t>Your ID search forfeited 35.0 games while there were still legal moves available to play.</w:t>
-      </w:r>
-    </w:p>
-    <w:p>
-      <w:r>
-        <w:rPr>
-          <w:b/>
-        </w:rPr>
-        <w:t>2. Conclusion:</w:t>
-      </w:r>
-      <w:r>
-        <w:t xml:space="preserve"> </w:t>
-      </w:r>
-    </w:p>
-    <w:p>
+        <w:t>is recommended due to the reasons as follows,</w:t>
+      </w:r>
+    </w:p>
+    <w:p>
+      <w:r>
+        <w:t xml:space="preserve">(1) </w:t>
+      </w:r>
+      <w:r>
+        <w:t>AB_Custom_2</w:t>
+      </w:r>
+      <w:r>
+        <w:t xml:space="preserve"> has highest win rate compared to other functions;</w:t>
+      </w:r>
+    </w:p>
+    <w:p>
+      <w:r>
+        <w:t>(2) The complexity is not high compared to other functions;</w:t>
+      </w:r>
+    </w:p>
+    <w:p>
+      <w:r>
+        <w:t>(3) S</w:t>
+      </w:r>
+      <w:r>
+        <w:t xml:space="preserve">ince </w:t>
+      </w:r>
+      <w:r>
+        <w:t xml:space="preserve">AB_Custom_2 </w:t>
+      </w:r>
       <w:bookmarkStart w:id="0" w:name="_GoBack"/>
       <w:bookmarkEnd w:id="0"/>
       <w:r>
-        <w:t xml:space="preserve">The evaluation function #2 and #3 have higher performance, since the these two heuristics considered not only the player’s performance, but also the opponent’s performance, which is a “net” score of the current state. </w:t>
+        <w:t xml:space="preserve">considered not only the player’s performance, but also the opponent’s performance, which is a “net” score of the current state. </w:t>
       </w:r>
     </w:p>
     <w:sectPr>

</xml_diff>